<commit_message>
TG1 Final - Álvaro García Bayo
Versión final del documento .doc
</commit_message>
<xml_diff>
--- a/TG1-Alvaro García Bayo.docx
+++ b/TG1-Alvaro García Bayo.docx
@@ -22,8 +22,214 @@
         <w:p>
           <w:pPr>
             <w:pStyle w:val="TtuloTDC"/>
+            <w:rPr>
+              <w:rFonts w:ascii="Arial" w:eastAsiaTheme="minorHAnsi" w:hAnsi="Arial" w:cs="Arial"/>
+              <w:color w:val="auto"/>
+              <w:sz w:val="22"/>
+              <w:szCs w:val="22"/>
+              <w:lang w:eastAsia="en-US"/>
+            </w:rPr>
+          </w:pPr>
+        </w:p>
+        <w:p>
+          <w:pPr>
+            <w:pStyle w:val="TtuloTDC"/>
+            <w:rPr>
+              <w:rFonts w:ascii="Arial" w:eastAsiaTheme="minorHAnsi" w:hAnsi="Arial" w:cs="Arial"/>
+              <w:color w:val="auto"/>
+              <w:sz w:val="22"/>
+              <w:szCs w:val="22"/>
+              <w:lang w:eastAsia="en-US"/>
+            </w:rPr>
+          </w:pPr>
+        </w:p>
+        <w:p>
+          <w:pPr>
+            <w:pStyle w:val="TtuloTDC"/>
+            <w:rPr>
+              <w:rFonts w:ascii="Arial" w:eastAsiaTheme="minorHAnsi" w:hAnsi="Arial" w:cs="Arial"/>
+              <w:color w:val="auto"/>
+              <w:sz w:val="22"/>
+              <w:szCs w:val="22"/>
+              <w:lang w:eastAsia="en-US"/>
+            </w:rPr>
+          </w:pPr>
+        </w:p>
+        <w:p>
+          <w:pPr>
+            <w:pStyle w:val="TtuloTDC"/>
+            <w:rPr>
+              <w:rFonts w:ascii="Arial" w:eastAsiaTheme="minorHAnsi" w:hAnsi="Arial" w:cs="Arial"/>
+              <w:color w:val="auto"/>
+              <w:sz w:val="22"/>
+              <w:szCs w:val="22"/>
+              <w:lang w:eastAsia="en-US"/>
+            </w:rPr>
+          </w:pPr>
+        </w:p>
+        <w:p>
+          <w:pPr>
+            <w:pStyle w:val="TtuloTDC"/>
+            <w:rPr>
+              <w:rFonts w:ascii="Arial" w:eastAsiaTheme="minorHAnsi" w:hAnsi="Arial" w:cs="Arial"/>
+              <w:color w:val="auto"/>
+              <w:sz w:val="22"/>
+              <w:szCs w:val="22"/>
+              <w:lang w:eastAsia="en-US"/>
+            </w:rPr>
+          </w:pPr>
+        </w:p>
+        <w:p>
+          <w:pPr>
+            <w:pStyle w:val="TtuloTDC"/>
+            <w:rPr>
+              <w:rFonts w:ascii="Arial" w:eastAsiaTheme="minorHAnsi" w:hAnsi="Arial" w:cs="Arial"/>
+              <w:color w:val="auto"/>
+              <w:sz w:val="22"/>
+              <w:szCs w:val="22"/>
+              <w:lang w:eastAsia="en-US"/>
+            </w:rPr>
+          </w:pPr>
+        </w:p>
+        <w:p>
+          <w:pPr>
+            <w:pStyle w:val="TtuloTDC"/>
+            <w:rPr>
+              <w:rFonts w:ascii="Arial" w:eastAsiaTheme="minorHAnsi" w:hAnsi="Arial" w:cs="Arial"/>
+              <w:color w:val="auto"/>
+              <w:sz w:val="22"/>
+              <w:szCs w:val="22"/>
+              <w:lang w:eastAsia="en-US"/>
+            </w:rPr>
+          </w:pPr>
+        </w:p>
+        <w:p>
+          <w:pPr>
+            <w:pStyle w:val="TtuloTDC"/>
+            <w:rPr>
+              <w:rFonts w:ascii="Arial" w:eastAsiaTheme="minorHAnsi" w:hAnsi="Arial" w:cs="Arial"/>
+              <w:color w:val="auto"/>
+              <w:sz w:val="22"/>
+              <w:szCs w:val="22"/>
+              <w:lang w:eastAsia="en-US"/>
+            </w:rPr>
+          </w:pPr>
+        </w:p>
+        <w:p>
+          <w:pPr>
+            <w:pStyle w:val="TtuloTDC"/>
+            <w:rPr>
+              <w:rFonts w:ascii="Arial" w:eastAsiaTheme="minorHAnsi" w:hAnsi="Arial" w:cs="Arial"/>
+              <w:color w:val="auto"/>
+              <w:sz w:val="22"/>
+              <w:szCs w:val="22"/>
+              <w:lang w:eastAsia="en-US"/>
+            </w:rPr>
+          </w:pPr>
+        </w:p>
+        <w:p>
+          <w:pPr>
+            <w:pStyle w:val="TtuloTDC"/>
+            <w:rPr>
+              <w:rFonts w:ascii="Arial" w:eastAsiaTheme="minorHAnsi" w:hAnsi="Arial" w:cs="Arial"/>
+              <w:color w:val="auto"/>
+              <w:sz w:val="22"/>
+              <w:szCs w:val="22"/>
+              <w:lang w:eastAsia="en-US"/>
+            </w:rPr>
+          </w:pPr>
+        </w:p>
+        <w:p>
+          <w:pPr>
+            <w:pStyle w:val="TtuloTDC"/>
+            <w:rPr>
+              <w:rFonts w:ascii="Arial" w:eastAsiaTheme="minorHAnsi" w:hAnsi="Arial" w:cs="Arial"/>
+              <w:color w:val="auto"/>
+              <w:sz w:val="22"/>
+              <w:szCs w:val="22"/>
+              <w:lang w:eastAsia="en-US"/>
+            </w:rPr>
+          </w:pPr>
+        </w:p>
+        <w:p>
+          <w:pPr>
+            <w:pStyle w:val="TtuloTDC"/>
+            <w:rPr>
+              <w:rFonts w:ascii="Arial" w:eastAsiaTheme="minorHAnsi" w:hAnsi="Arial" w:cs="Arial"/>
+              <w:color w:val="auto"/>
+              <w:sz w:val="22"/>
+              <w:szCs w:val="22"/>
+              <w:lang w:eastAsia="en-US"/>
+            </w:rPr>
+          </w:pPr>
+        </w:p>
+        <w:p>
+          <w:pPr>
+            <w:pStyle w:val="TtuloTDC"/>
+            <w:ind w:left="1416" w:firstLine="708"/>
+            <w:rPr>
+              <w:rFonts w:ascii="Arial" w:eastAsiaTheme="minorHAnsi" w:hAnsi="Arial" w:cs="Arial"/>
+              <w:color w:val="auto"/>
+              <w:sz w:val="144"/>
+              <w:szCs w:val="144"/>
+              <w:lang w:eastAsia="en-US"/>
+            </w:rPr>
           </w:pPr>
           <w:r>
+            <w:rPr>
+              <w:rFonts w:ascii="Arial" w:eastAsiaTheme="minorHAnsi" w:hAnsi="Arial" w:cs="Arial"/>
+              <w:color w:val="auto"/>
+              <w:sz w:val="144"/>
+              <w:szCs w:val="144"/>
+              <w:lang w:eastAsia="en-US"/>
+            </w:rPr>
+            <w:t>TG1</w:t>
+          </w:r>
+        </w:p>
+        <w:p/>
+        <w:p/>
+        <w:p/>
+        <w:p/>
+        <w:p/>
+        <w:p/>
+        <w:p/>
+        <w:p/>
+        <w:p/>
+        <w:p/>
+        <w:p/>
+        <w:p>
+          <w:r>
+            <w:tab/>
+          </w:r>
+          <w:r>
+            <w:tab/>
+          </w:r>
+          <w:r>
+            <w:tab/>
+          </w:r>
+          <w:r>
+            <w:tab/>
+          </w:r>
+          <w:r>
+            <w:tab/>
+          </w:r>
+          <w:r>
+            <w:tab/>
+          </w:r>
+          <w:r>
+            <w:tab/>
+          </w:r>
+          <w:r>
+            <w:tab/>
+            <w:t>Álvaro García Bayo</w:t>
+          </w:r>
+        </w:p>
+        <w:p>
+          <w:pPr>
+            <w:pStyle w:val="TtuloTDC"/>
+          </w:pPr>
+          <w:r>
+            <w:lastRenderedPageBreak/>
             <w:t>Contenido</w:t>
           </w:r>
         </w:p>
@@ -3787,570 +3993,840 @@
       <w:r>
         <w:t>Álvaro García Bayo</w:t>
       </w:r>
-      <w:bookmarkStart w:id="2" w:name="_GoBack"/>
+    </w:p>
+    <w:p>
+      <w:pPr>
+        <w:pStyle w:val="Ttulo2"/>
+      </w:pPr>
+      <w:bookmarkStart w:id="2" w:name="_Toc2018097"/>
+      <w:r>
+        <w:t>1.2 Planificación</w:t>
+      </w:r>
       <w:bookmarkEnd w:id="2"/>
     </w:p>
     <w:p>
-      <w:pPr>
-        <w:pStyle w:val="Ttulo2"/>
-      </w:pPr>
-      <w:bookmarkStart w:id="3" w:name="_Toc2018097"/>
-      <w:r>
-        <w:t>1.2 Planificación</w:t>
-      </w:r>
-      <w:bookmarkEnd w:id="3"/>
-    </w:p>
-    <w:p>
-      <w:r>
-        <w:t xml:space="preserve">En este apartado se debe incluir </w:t>
-      </w:r>
-      <w:r>
-        <w:t xml:space="preserve">copias de pantalla de la planificación del trabajo con diagramas Gantt: o bien </w:t>
-      </w:r>
-      <w:r>
-        <w:t xml:space="preserve">un enlace (URL) </w:t>
-      </w:r>
-      <w:r>
-        <w:t>a la web donde esté disponible la planificación si se ha utiliza</w:t>
-      </w:r>
-      <w:r>
-        <w:t>do una herramienta online de diagramación Gantt (</w:t>
-      </w:r>
-      <w:r>
-        <w:t>por  ejemplo,</w:t>
+      <w:r>
+        <w:t xml:space="preserve">En este apartado se </w:t>
+      </w:r>
+      <w:r>
+        <w:t>describe a través de una captura de</w:t>
       </w:r>
       <w:r>
         <w:t xml:space="preserve"> </w:t>
       </w:r>
+      <w:r>
+        <w:t>pantalla</w:t>
+      </w:r>
+      <w:r>
+        <w:t xml:space="preserve"> </w:t>
+      </w:r>
+      <w:r>
+        <w:t>la planificación del trabajo mediante un</w:t>
+      </w:r>
+      <w:r>
+        <w:t xml:space="preserve"> diagrama</w:t>
+      </w:r>
+      <w:r>
+        <w:t xml:space="preserve"> </w:t>
+      </w:r>
+      <w:r>
+        <w:t xml:space="preserve">de </w:t>
+      </w:r>
+      <w:r>
+        <w:t xml:space="preserve">Gantt: </w:t>
+      </w:r>
+    </w:p>
+    <w:p>
+      <w:r>
+        <w:t>En el diagrama se aprecia la fecha de inicio y la fecha de finalización de la práctica. Al ser de un único autor no se han contabilizado las horas empleadas por tarea.</w:t>
+      </w:r>
+    </w:p>
+    <w:p>
+      <w:r>
+        <w:t>El diagrama ha sido diseñado a través de la siguiente herramienta:</w:t>
+      </w:r>
+    </w:p>
+    <w:p>
+      <w:pPr>
+        <w:jc w:val="center"/>
+      </w:pPr>
       <w:hyperlink r:id="rId8" w:history="1">
         <w:r>
           <w:rPr>
             <w:rStyle w:val="Hipervnculo"/>
           </w:rPr>
-          <w:t>Teamweek</w:t>
+          <w:t>https://plan.tomsplanner.es/</w:t>
         </w:r>
       </w:hyperlink>
-      <w:r>
-        <w:t xml:space="preserve">, </w:t>
-      </w:r>
-      <w:hyperlink r:id="rId9" w:history="1">
-        <w:r>
-          <w:rPr>
-            <w:rStyle w:val="Hipervnculo"/>
-          </w:rPr>
-          <w:t>GanttPro</w:t>
-        </w:r>
-      </w:hyperlink>
-      <w:r>
-        <w:t xml:space="preserve">, </w:t>
-      </w:r>
+    </w:p>
+    <w:p>
+      <w:pPr>
+        <w:jc w:val="center"/>
+      </w:pPr>
+    </w:p>
+    <w:p>
+      <w:r>
+        <w:rPr>
+          <w:noProof/>
+          <w:lang w:eastAsia="es-ES"/>
+        </w:rPr>
+        <w:drawing>
+          <wp:inline distT="0" distB="0" distL="0" distR="0" wp14:anchorId="24F9EE58" wp14:editId="23396223">
+            <wp:extent cx="5400040" cy="1584960"/>
+            <wp:effectExtent l="0" t="0" r="0" b="0"/>
+            <wp:docPr id="1" name="Imagen 1"/>
+            <wp:cNvGraphicFramePr>
+              <a:graphicFrameLocks xmlns:a="http://schemas.openxmlformats.org/drawingml/2006/main" noChangeAspect="1"/>
+            </wp:cNvGraphicFramePr>
+            <a:graphic xmlns:a="http://schemas.openxmlformats.org/drawingml/2006/main">
+              <a:graphicData uri="http://schemas.openxmlformats.org/drawingml/2006/picture">
+                <pic:pic xmlns:pic="http://schemas.openxmlformats.org/drawingml/2006/picture">
+                  <pic:nvPicPr>
+                    <pic:cNvPr id="1" name="15.png"/>
+                    <pic:cNvPicPr/>
+                  </pic:nvPicPr>
+                  <pic:blipFill>
+                    <a:blip r:embed="rId9">
+                      <a:extLst>
+                        <a:ext uri="{28A0092B-C50C-407E-A947-70E740481C1C}">
+                          <a14:useLocalDpi xmlns:a14="http://schemas.microsoft.com/office/drawing/2010/main" val="0"/>
+                        </a:ext>
+                      </a:extLst>
+                    </a:blip>
+                    <a:stretch>
+                      <a:fillRect/>
+                    </a:stretch>
+                  </pic:blipFill>
+                  <pic:spPr>
+                    <a:xfrm>
+                      <a:off x="0" y="0"/>
+                      <a:ext cx="5400040" cy="1584960"/>
+                    </a:xfrm>
+                    <a:prstGeom prst="rect">
+                      <a:avLst/>
+                    </a:prstGeom>
+                  </pic:spPr>
+                </pic:pic>
+              </a:graphicData>
+            </a:graphic>
+          </wp:inline>
+        </w:drawing>
+      </w:r>
+    </w:p>
+    <w:p>
+      <w:pPr>
+        <w:pStyle w:val="Ttulo2"/>
+      </w:pPr>
+      <w:bookmarkStart w:id="3" w:name="_Toc2018098"/>
+      <w:r>
+        <w:t>1.3 Entrega</w:t>
+      </w:r>
+      <w:bookmarkEnd w:id="3"/>
+    </w:p>
+    <w:p>
+      <w:r>
+        <w:t>En este apartado se incluye un enlace (URL) al</w:t>
+      </w:r>
+      <w:r>
+        <w:t xml:space="preserve"> repositorio en GitHub</w:t>
+      </w:r>
+      <w:r>
+        <w:t xml:space="preserve"> </w:t>
+      </w:r>
+      <w:r>
+        <w:t xml:space="preserve">que se ha </w:t>
+      </w:r>
+      <w:r>
+        <w:t>creado</w:t>
+      </w:r>
+      <w:r>
+        <w:t>.</w:t>
+      </w:r>
+    </w:p>
+    <w:p>
+      <w:pPr>
+        <w:jc w:val="center"/>
+      </w:pPr>
       <w:hyperlink r:id="rId10" w:history="1">
         <w:r>
           <w:rPr>
             <w:rStyle w:val="Hipervnculo"/>
           </w:rPr>
-          <w:t>tomsplanner</w:t>
+          <w:t>https://github.com/alvaroogb/TG1</w:t>
         </w:r>
       </w:hyperlink>
-      <w:r>
-        <w:t>,</w:t>
+    </w:p>
+    <w:p>
+      <w:r>
+        <w:t xml:space="preserve">En </w:t>
+      </w:r>
+      <w:r>
+        <w:t>el repositorio se encuentran</w:t>
       </w:r>
       <w:r>
         <w:t xml:space="preserve"> </w:t>
       </w:r>
+      <w:r>
+        <w:t>los siguientes archivos en la rama máster:</w:t>
+      </w:r>
+    </w:p>
+    <w:p>
+      <w:pPr>
+        <w:pStyle w:val="Prrafodelista"/>
+        <w:numPr>
+          <w:ilvl w:val="0"/>
+          <w:numId w:val="4"/>
+        </w:numPr>
+      </w:pPr>
+      <w:r>
+        <w:t>Trabajo terminado: del trabajo terminado con el nombre TG1_final.</w:t>
+      </w:r>
+      <w:r>
+        <w:t>ocx</w:t>
+      </w:r>
+    </w:p>
+    <w:p>
+      <w:pPr>
+        <w:pStyle w:val="Prrafodelista"/>
+        <w:numPr>
+          <w:ilvl w:val="0"/>
+          <w:numId w:val="4"/>
+        </w:numPr>
+      </w:pPr>
+      <w:r>
+        <w:t xml:space="preserve">Presentación del trabajo: </w:t>
+      </w:r>
+      <w:r>
+        <w:t>Se adjunta la presentación en formato .</w:t>
+      </w:r>
+      <w:proofErr w:type="spellStart"/>
+      <w:r>
+        <w:t>pptx</w:t>
+      </w:r>
+      <w:proofErr w:type="spellEnd"/>
+      <w:r>
+        <w:t xml:space="preserve"> en el repositorio de github.</w:t>
+      </w:r>
+      <w:bookmarkStart w:id="4" w:name="_GoBack"/>
+      <w:bookmarkEnd w:id="4"/>
+    </w:p>
+    <w:p>
+      <w:pPr>
+        <w:pStyle w:val="Ttulo1"/>
+        <w:spacing w:before="360"/>
+      </w:pPr>
+      <w:bookmarkStart w:id="5" w:name="_Toc2018099"/>
+      <w:r>
+        <w:t xml:space="preserve">2. </w:t>
+      </w:r>
+      <w:r>
+        <w:t>Descripción del tipo de tecnología</w:t>
+      </w:r>
+      <w:bookmarkEnd w:id="5"/>
+    </w:p>
+    <w:p>
+      <w:r>
+        <w:t>En este estudio vamos a llevar a cabo una comparativa entre dos grandes empresas dedicadas al desarrollo de aplicaciones web SPA</w:t>
+      </w:r>
+      <w:r>
+        <w:t xml:space="preserve">. Es decir, definiremos a los </w:t>
+      </w:r>
+      <w:proofErr w:type="spellStart"/>
+      <w:r>
+        <w:t>frameworks</w:t>
+      </w:r>
+      <w:proofErr w:type="spellEnd"/>
+      <w:r>
+        <w:t xml:space="preserve"> como tecnología general</w:t>
+      </w:r>
+      <w:r>
+        <w:t xml:space="preserve"> en este caso.</w:t>
+      </w:r>
+    </w:p>
+    <w:p>
+      <w:r>
+        <w:t>L</w:t>
+      </w:r>
+      <w:r>
+        <w:t>as tecnologías específicas</w:t>
+      </w:r>
+      <w:r>
+        <w:t xml:space="preserve"> sobre las que trata el trabajo son: </w:t>
+      </w:r>
+      <w:proofErr w:type="spellStart"/>
+      <w:r>
+        <w:t>Ángular</w:t>
+      </w:r>
+      <w:proofErr w:type="spellEnd"/>
+      <w:r>
+        <w:t xml:space="preserve"> (1)</w:t>
+      </w:r>
+      <w:r>
+        <w:t xml:space="preserve"> y </w:t>
+      </w:r>
+      <w:proofErr w:type="spellStart"/>
+      <w:r>
+        <w:t>React</w:t>
+      </w:r>
+      <w:proofErr w:type="spellEnd"/>
+      <w:r>
+        <w:t xml:space="preserve"> </w:t>
+      </w:r>
+      <w:proofErr w:type="spellStart"/>
+      <w:r>
+        <w:t>Native</w:t>
+      </w:r>
+      <w:proofErr w:type="spellEnd"/>
+      <w:r>
+        <w:t xml:space="preserve"> </w:t>
+      </w:r>
+      <w:r>
+        <w:t>(2)</w:t>
+      </w:r>
+      <w:r>
+        <w:t>.</w:t>
+      </w:r>
+    </w:p>
+    <w:p>
+      <w:r>
+        <w:t xml:space="preserve">En este </w:t>
+      </w:r>
+      <w:r>
+        <w:t>documento</w:t>
+      </w:r>
+      <w:r>
+        <w:t xml:space="preserve"> </w:t>
+      </w:r>
+      <w:r>
+        <w:t xml:space="preserve">se </w:t>
+      </w:r>
+      <w:r>
+        <w:t>va a</w:t>
+      </w:r>
+      <w:r>
+        <w:t xml:space="preserve"> r</w:t>
+      </w:r>
+      <w:r>
+        <w:t>ecoge</w:t>
+      </w:r>
+      <w:r>
+        <w:t>r</w:t>
+      </w:r>
+      <w:r>
+        <w:t xml:space="preserve"> toda la información que </w:t>
+      </w:r>
+      <w:r>
+        <w:t xml:space="preserve">se </w:t>
+      </w:r>
+      <w:r>
+        <w:t>ha recopilado para poder aprender la teoría y práctica de dichas tecnologías, así como las ayudas que existen para poder financiar su estudio o s</w:t>
+      </w:r>
+      <w:r>
+        <w:t>u</w:t>
+      </w:r>
+      <w:r>
+        <w:t xml:space="preserve"> implementación en empresas u otras organizaciones.</w:t>
+      </w:r>
+    </w:p>
+    <w:p>
+      <w:pPr>
+        <w:pStyle w:val="Ttulo1"/>
+      </w:pPr>
+      <w:bookmarkStart w:id="6" w:name="_Toc2018100"/>
+      <w:r>
+        <w:lastRenderedPageBreak/>
+        <w:t xml:space="preserve">3. </w:t>
+      </w:r>
+      <w:r>
+        <w:t>Fuentes de información</w:t>
+      </w:r>
+      <w:r>
+        <w:t xml:space="preserve"> (documentos)</w:t>
+      </w:r>
+      <w:bookmarkEnd w:id="6"/>
+    </w:p>
+    <w:p>
+      <w:r>
+        <w:t xml:space="preserve">En los </w:t>
+      </w:r>
+      <w:r>
+        <w:t xml:space="preserve">siguientes </w:t>
+      </w:r>
+      <w:r>
+        <w:t xml:space="preserve">sub-apartados se </w:t>
+      </w:r>
+      <w:r>
+        <w:t>van a</w:t>
+      </w:r>
+      <w:r>
+        <w:t xml:space="preserve"> indicar documentos de interés para aprender sobre el tipo de tecnología</w:t>
+      </w:r>
+      <w:r>
+        <w:t>;</w:t>
+      </w:r>
+      <w:r>
+        <w:t xml:space="preserve"> en general, y sobre cada una de las tecnologías elegidas.</w:t>
+      </w:r>
+    </w:p>
+    <w:p>
+      <w:r>
+        <w:t xml:space="preserve">La mayoría de estas fuentes han sido suministradas vía Google </w:t>
+      </w:r>
+      <w:proofErr w:type="spellStart"/>
+      <w:r>
+        <w:t>Scholar</w:t>
+      </w:r>
+      <w:proofErr w:type="spellEnd"/>
+      <w:r>
+        <w:t>.</w:t>
+      </w:r>
+    </w:p>
+    <w:p>
+      <w:pPr>
+        <w:pStyle w:val="Ttulo2"/>
+      </w:pPr>
+      <w:bookmarkStart w:id="7" w:name="_Toc2018101"/>
+      <w:r>
+        <w:t>3.</w:t>
+      </w:r>
+      <w:r>
+        <w:t>1 Fuentes sobre el tipo de tecnología</w:t>
+      </w:r>
+      <w:r>
+        <w:t xml:space="preserve"> en general</w:t>
+      </w:r>
+      <w:bookmarkEnd w:id="7"/>
+    </w:p>
+    <w:p>
+      <w:pPr>
+        <w:pStyle w:val="Ttulo3"/>
+      </w:pPr>
+      <w:bookmarkStart w:id="8" w:name="_Toc2018102"/>
+      <w:r>
+        <w:t>3.1.1 Fuente de información 1 sobre el tipo de tecnología en general</w:t>
+      </w:r>
+      <w:bookmarkEnd w:id="8"/>
+    </w:p>
+    <w:bookmarkStart w:id="9" w:name="_Toc2018103"/>
+    <w:p>
+      <w:pPr>
+        <w:pStyle w:val="Ttulo3"/>
+      </w:pPr>
+      <w:r>
+        <w:fldChar w:fldCharType="begin"/>
+      </w:r>
+      <w:r>
+        <w:instrText xml:space="preserve"> HYPERLINK "http://repositorio.upn.edu.pe/handle/11537/21034" </w:instrText>
+      </w:r>
+      <w:r>
+        <w:fldChar w:fldCharType="separate"/>
+      </w:r>
+      <w:r>
+        <w:rPr>
+          <w:rStyle w:val="Hipervnculo"/>
+        </w:rPr>
+        <w:t>http://repositorio.upn.edu.pe/handle/11537/21034</w:t>
+      </w:r>
+      <w:r>
+        <w:fldChar w:fldCharType="end"/>
+      </w:r>
+    </w:p>
+    <w:p>
+      <w:pPr>
+        <w:pStyle w:val="Ttulo3"/>
+      </w:pPr>
+      <w:r>
+        <w:t>3.1.2 Fuente de información 2 sobre el tipo de tecnología en general</w:t>
+      </w:r>
+      <w:bookmarkEnd w:id="9"/>
+    </w:p>
+    <w:p>
       <w:hyperlink r:id="rId11" w:history="1">
         <w:r>
           <w:rPr>
             <w:rStyle w:val="Hipervnculo"/>
           </w:rPr>
-          <w:t>sinnaps</w:t>
+          <w:t>https://trepo.tuni.fi/handle/123456789/27139</w:t>
         </w:r>
       </w:hyperlink>
-      <w:r>
-        <w:t>,</w:t>
-      </w:r>
-      <w:r>
-        <w:t xml:space="preserve"> u otra</w:t>
-      </w:r>
-      <w:r>
-        <w:t>).</w:t>
-      </w:r>
-    </w:p>
-    <w:p>
-      <w:r>
-        <w:t xml:space="preserve">Hay que tener en cuenta que cada participante del grupo debe tener asignadas </w:t>
-      </w:r>
-      <w:r>
-        <w:t xml:space="preserve">en el plan </w:t>
-      </w:r>
-      <w:r>
-        <w:t>tareas que sumen al menos 15 horas. El peso de este trabajo en la calificación total de la asig</w:t>
-      </w:r>
-      <w:r>
-        <w:t xml:space="preserve">natura es de un 10%, por tanto requiere de una dedicación de </w:t>
-      </w:r>
-      <w:r>
-        <w:t>15 horas</w:t>
-      </w:r>
-      <w:r>
-        <w:t xml:space="preserve"> del </w:t>
-      </w:r>
-      <w:r>
-        <w:t>total de 150 horas de la asignatura.</w:t>
-      </w:r>
-    </w:p>
+    </w:p>
+    <w:p>
+      <w:pPr>
+        <w:pStyle w:val="Ttulo3"/>
+      </w:pPr>
+      <w:bookmarkStart w:id="10" w:name="_Toc2018104"/>
+      <w:r>
+        <w:t>3.1.n Fuente de información n sobre el tipo de tecnología en general</w:t>
+      </w:r>
+      <w:bookmarkEnd w:id="10"/>
+    </w:p>
+    <w:p>
+      <w:hyperlink r:id="rId12" w:history="1">
+        <w:r>
+          <w:rPr>
+            <w:rStyle w:val="Hipervnculo"/>
+          </w:rPr>
+          <w:t>https://wheelhub.es/blog/que-es-un-framework-de-desarrollo-backend/</w:t>
+        </w:r>
+      </w:hyperlink>
+    </w:p>
+    <w:p/>
     <w:p>
       <w:pPr>
         <w:pStyle w:val="Ttulo2"/>
       </w:pPr>
-      <w:bookmarkStart w:id="4" w:name="_Toc2018098"/>
-      <w:r>
-        <w:t>1.3 Entrega</w:t>
-      </w:r>
-      <w:bookmarkEnd w:id="4"/>
-    </w:p>
-    <w:p>
-      <w:r>
-        <w:t>En este apartado debe incluirse un enlace (URL) a un repositorio en GitHub</w:t>
-      </w:r>
-      <w:r>
-        <w:t xml:space="preserve"> creado</w:t>
-      </w:r>
-      <w:r>
-        <w:t>.</w:t>
-      </w:r>
-    </w:p>
-    <w:p>
-      <w:r>
-        <w:t>En dicho repositorio debe encontrarse</w:t>
-      </w:r>
-      <w:r>
-        <w:t>, al menos los siguientes archivos en la rama máster:</w:t>
-      </w:r>
-    </w:p>
-    <w:p>
-      <w:pPr>
-        <w:pStyle w:val="Prrafodelista"/>
-        <w:numPr>
-          <w:ilvl w:val="0"/>
-          <w:numId w:val="4"/>
-        </w:numPr>
-      </w:pPr>
-      <w:r>
-        <w:t>Trabajo terminado: del trabajo terminado con el nombre TG1_final.</w:t>
-      </w:r>
-      <w:r>
-        <w:t>ocx</w:t>
-      </w:r>
-    </w:p>
-    <w:p>
-      <w:pPr>
-        <w:pStyle w:val="Prrafodelista"/>
-        <w:numPr>
-          <w:ilvl w:val="0"/>
-          <w:numId w:val="4"/>
-        </w:numPr>
-      </w:pPr>
-      <w:r>
-        <w:t>Presentación del trabajo: TG1_final.pptx</w:t>
-      </w:r>
-    </w:p>
-    <w:p>
-      <w:r>
-        <w:t>Dichos archivos será</w:t>
-      </w:r>
-      <w:r>
-        <w:t>n los que se tendrán en cuenta para la calificación</w:t>
-      </w:r>
-      <w:r>
-        <w:t xml:space="preserve"> del trabajo.</w:t>
-      </w:r>
+      <w:bookmarkStart w:id="11" w:name="_Toc2018105"/>
+      <w:r>
+        <w:t xml:space="preserve">3.2 </w:t>
+      </w:r>
+      <w:r>
+        <w:t>Fuentes sobre la tecnología</w:t>
+      </w:r>
+      <w:r>
+        <w:t xml:space="preserve"> específica A</w:t>
+      </w:r>
+      <w:bookmarkEnd w:id="11"/>
+    </w:p>
+    <w:p>
+      <w:pPr>
+        <w:pStyle w:val="Ttulo3"/>
+      </w:pPr>
+      <w:bookmarkStart w:id="12" w:name="_Toc2018106"/>
+      <w:r>
+        <w:t>3.2.1 Fuente de información 1 sobre la tecnología específica A</w:t>
+      </w:r>
+      <w:bookmarkEnd w:id="12"/>
+    </w:p>
+    <w:p>
+      <w:hyperlink r:id="rId13" w:history="1">
+        <w:r>
+          <w:rPr>
+            <w:rStyle w:val="Hipervnculo"/>
+          </w:rPr>
+          <w:t>http://repositorio.espe.edu.ec/handle/21000/14003</w:t>
+        </w:r>
+      </w:hyperlink>
+    </w:p>
+    <w:p>
+      <w:pPr>
+        <w:pStyle w:val="Ttulo3"/>
+      </w:pPr>
+      <w:bookmarkStart w:id="13" w:name="_Toc2018107"/>
+      <w:r>
+        <w:t>3.2.2 Fuente de información 2 sobre la tecnología específica A</w:t>
+      </w:r>
+      <w:bookmarkEnd w:id="13"/>
+    </w:p>
+    <w:p>
+      <w:hyperlink r:id="rId14" w:history="1">
+        <w:r>
+          <w:rPr>
+            <w:rStyle w:val="Hipervnculo"/>
+          </w:rPr>
+          <w:t>http://repositorio.utn.edu.ec/handle/123456789/8806</w:t>
+        </w:r>
+      </w:hyperlink>
+    </w:p>
+    <w:p>
+      <w:pPr>
+        <w:pStyle w:val="Ttulo3"/>
+      </w:pPr>
+      <w:bookmarkStart w:id="14" w:name="_Toc2018108"/>
+      <w:r>
+        <w:t>3.2.n Fuente de información n sobre la tecnología específica A</w:t>
+      </w:r>
+      <w:bookmarkEnd w:id="14"/>
+    </w:p>
+    <w:p>
+      <w:hyperlink r:id="rId15" w:history="1">
+        <w:r>
+          <w:rPr>
+            <w:rStyle w:val="Hipervnculo"/>
+          </w:rPr>
+          <w:t>http://oa.upm.es/54336/</w:t>
+        </w:r>
+      </w:hyperlink>
     </w:p>
     <w:p/>
     <w:p>
       <w:pPr>
-        <w:pStyle w:val="Ttulo1"/>
-        <w:spacing w:before="360"/>
-      </w:pPr>
-      <w:bookmarkStart w:id="5" w:name="_Toc2018099"/>
-      <w:r>
-        <w:t xml:space="preserve">2. </w:t>
-      </w:r>
-      <w:r>
-        <w:t>Descripción del tipo de tecnología</w:t>
-      </w:r>
-      <w:bookmarkEnd w:id="5"/>
-    </w:p>
-    <w:p>
-      <w:r>
-        <w:t>En este apartado se debe indicar el tipo de tecnología en general y las tecnologías específicas sobre las que trata el trabajo.</w:t>
-      </w:r>
-    </w:p>
-    <w:p>
-      <w:r>
-        <w:t>El objetivo del trabajo es ponerse en la situación de una persona ya titulada</w:t>
-      </w:r>
-      <w:r>
-        <w:t xml:space="preserve"> en el Grado en Sistemas de Información</w:t>
-      </w:r>
-      <w:r>
-        <w:t xml:space="preserve">, </w:t>
-      </w:r>
-      <w:r>
-        <w:t xml:space="preserve">y </w:t>
-      </w:r>
-      <w:r>
-        <w:t xml:space="preserve">que desea actualiza sus conocimientos sobre dichas tecnologías. </w:t>
-      </w:r>
-    </w:p>
-    <w:p>
-      <w:r>
-        <w:t xml:space="preserve">En este </w:t>
-      </w:r>
-      <w:r>
-        <w:t>documento</w:t>
-      </w:r>
-      <w:r>
-        <w:t xml:space="preserve"> </w:t>
-      </w:r>
-      <w:r>
-        <w:t>se debe r</w:t>
-      </w:r>
-      <w:r>
-        <w:t>ecoge</w:t>
-      </w:r>
-      <w:r>
-        <w:t>r</w:t>
-      </w:r>
-      <w:r>
-        <w:t xml:space="preserve"> toda la información que </w:t>
-      </w:r>
-      <w:r>
-        <w:t xml:space="preserve">se </w:t>
-      </w:r>
-      <w:r>
-        <w:t>ha recopilado para poder aprender la teoría y práctica de dichas tecnologías, así como las ayudas que existen para poder financiar su estudio o s</w:t>
-      </w:r>
-      <w:r>
-        <w:t>u</w:t>
-      </w:r>
-      <w:r>
-        <w:t xml:space="preserve"> implementación en empresas u otras organizaciones.</w:t>
-      </w:r>
-    </w:p>
-    <w:p>
-      <w:pPr>
-        <w:pStyle w:val="Ttulo1"/>
-      </w:pPr>
-      <w:bookmarkStart w:id="6" w:name="_Toc2018100"/>
-      <w:r>
-        <w:t xml:space="preserve">3. </w:t>
-      </w:r>
-      <w:r>
-        <w:t>Fuentes de información</w:t>
-      </w:r>
-      <w:r>
-        <w:t xml:space="preserve"> (documentos)</w:t>
-      </w:r>
-      <w:bookmarkEnd w:id="6"/>
-    </w:p>
-    <w:p>
-      <w:r>
-        <w:t>En los sub-apartados de este apartado se deben indicar documentos de interés para aprender sobre el tipo de tecnología en general, y sobre cada una de las tecnologías elegidas.</w:t>
-      </w:r>
-    </w:p>
-    <w:p>
-      <w:r>
-        <w:t xml:space="preserve">Sobre cada </w:t>
-      </w:r>
-      <w:r>
-        <w:t>documento</w:t>
-      </w:r>
-      <w:r>
-        <w:t xml:space="preserve"> se debe </w:t>
-      </w:r>
-    </w:p>
-    <w:p>
-      <w:pPr>
         <w:pStyle w:val="Ttulo2"/>
       </w:pPr>
-      <w:bookmarkStart w:id="7" w:name="_Toc2018101"/>
-      <w:r>
-        <w:lastRenderedPageBreak/>
-        <w:t>3.</w:t>
-      </w:r>
-      <w:r>
-        <w:t>1 Fuentes sobre el tipo de tecnología</w:t>
-      </w:r>
-      <w:r>
-        <w:t xml:space="preserve"> en general</w:t>
-      </w:r>
-      <w:bookmarkEnd w:id="7"/>
+      <w:bookmarkStart w:id="15" w:name="_Toc2018109"/>
+      <w:r>
+        <w:t xml:space="preserve">3.3 </w:t>
+      </w:r>
+      <w:r>
+        <w:t>Fuentes sobre la tecnología</w:t>
+      </w:r>
+      <w:r>
+        <w:t xml:space="preserve"> específica B</w:t>
+      </w:r>
+      <w:bookmarkEnd w:id="15"/>
     </w:p>
     <w:p>
       <w:pPr>
         <w:pStyle w:val="Ttulo3"/>
       </w:pPr>
-      <w:bookmarkStart w:id="8" w:name="_Toc2018102"/>
-      <w:r>
-        <w:t>3.1.1 Fuente de información 1 sobre el tipo de tecnología en general</w:t>
-      </w:r>
-      <w:bookmarkEnd w:id="8"/>
+      <w:bookmarkStart w:id="16" w:name="_Toc2018110"/>
+      <w:r>
+        <w:t>3.3.1 Fuente de información 1 sobre la tecnología específica B</w:t>
+      </w:r>
+      <w:bookmarkEnd w:id="16"/>
+    </w:p>
+    <w:p>
+      <w:hyperlink r:id="rId16" w:history="1">
+        <w:r>
+          <w:rPr>
+            <w:rStyle w:val="Hipervnculo"/>
+          </w:rPr>
+          <w:t>http://oa.upm.es/53692/</w:t>
+        </w:r>
+      </w:hyperlink>
     </w:p>
     <w:p>
       <w:pPr>
         <w:pStyle w:val="Ttulo3"/>
       </w:pPr>
-      <w:bookmarkStart w:id="9" w:name="_Toc2018103"/>
-      <w:r>
-        <w:t>3.1.2 Fuente de información 2 sobre el tipo de tecnología en general</w:t>
-      </w:r>
-      <w:bookmarkEnd w:id="9"/>
+      <w:bookmarkStart w:id="17" w:name="_Toc2018111"/>
+      <w:r>
+        <w:t>3.3.2 Fuente de información 2 sobre la tecnología específica B</w:t>
+      </w:r>
+      <w:bookmarkEnd w:id="17"/>
+    </w:p>
+    <w:p>
+      <w:hyperlink r:id="rId17" w:history="1">
+        <w:r>
+          <w:rPr>
+            <w:rStyle w:val="Hipervnculo"/>
+          </w:rPr>
+          <w:t>http://repositori.uji.es/xmlui/handle/10234/179338</w:t>
+        </w:r>
+      </w:hyperlink>
     </w:p>
     <w:p>
       <w:pPr>
         <w:pStyle w:val="Ttulo3"/>
       </w:pPr>
-      <w:bookmarkStart w:id="10" w:name="_Toc2018104"/>
-      <w:r>
-        <w:t>3.1.n Fuente de información n sobre el tipo de tecnología en general</w:t>
-      </w:r>
-      <w:bookmarkEnd w:id="10"/>
-    </w:p>
-    <w:p/>
-    <w:p>
-      <w:pPr>
-        <w:pStyle w:val="Ttulo2"/>
-      </w:pPr>
-      <w:bookmarkStart w:id="11" w:name="_Toc2018105"/>
-      <w:r>
-        <w:t xml:space="preserve">3.2 </w:t>
-      </w:r>
-      <w:r>
-        <w:t>Fuentes sobre la tecnología</w:t>
-      </w:r>
-      <w:r>
-        <w:t xml:space="preserve"> específica A</w:t>
-      </w:r>
-      <w:bookmarkEnd w:id="11"/>
-    </w:p>
-    <w:p>
-      <w:pPr>
-        <w:pStyle w:val="Ttulo3"/>
-      </w:pPr>
-      <w:bookmarkStart w:id="12" w:name="_Toc2018106"/>
-      <w:r>
-        <w:t>3.2.1 Fuente de información 1 sobre la tecnología específica A</w:t>
-      </w:r>
-      <w:bookmarkEnd w:id="12"/>
-    </w:p>
-    <w:p>
-      <w:pPr>
-        <w:pStyle w:val="Ttulo3"/>
-      </w:pPr>
-      <w:bookmarkStart w:id="13" w:name="_Toc2018107"/>
-      <w:r>
-        <w:t>3.2.2 Fuente de información 2 sobre la tecnología específica A</w:t>
-      </w:r>
-      <w:bookmarkEnd w:id="13"/>
-    </w:p>
-    <w:p>
-      <w:pPr>
-        <w:pStyle w:val="Ttulo3"/>
-      </w:pPr>
-      <w:bookmarkStart w:id="14" w:name="_Toc2018108"/>
-      <w:r>
-        <w:t>3.2.n Fuente de información n sobre la tecnología específica A</w:t>
-      </w:r>
-      <w:bookmarkEnd w:id="14"/>
+      <w:bookmarkStart w:id="18" w:name="_Toc2018112"/>
+      <w:r>
+        <w:t>3.3.n Fuente de información n sobre la tecnología específica B</w:t>
+      </w:r>
+      <w:bookmarkEnd w:id="18"/>
+    </w:p>
+    <w:p>
+      <w:hyperlink r:id="rId18" w:history="1">
+        <w:r>
+          <w:rPr>
+            <w:rStyle w:val="Hipervnculo"/>
+          </w:rPr>
+          <w:t>https://link.springer.com/chapter/10.1007/978-1-4842-4395-4_12</w:t>
+        </w:r>
+      </w:hyperlink>
     </w:p>
     <w:p/>
     <w:p/>
     <w:p>
       <w:pPr>
+        <w:pStyle w:val="Ttulo1"/>
+      </w:pPr>
+      <w:bookmarkStart w:id="19" w:name="_Toc2018113"/>
+      <w:r>
+        <w:lastRenderedPageBreak/>
+        <w:t xml:space="preserve">4. </w:t>
+      </w:r>
+      <w:r>
+        <w:t>Fuentes de información</w:t>
+      </w:r>
+      <w:r>
+        <w:t xml:space="preserve"> (cursos no gratuitos)</w:t>
+      </w:r>
+      <w:bookmarkEnd w:id="19"/>
+    </w:p>
+    <w:p>
+      <w:pPr>
         <w:pStyle w:val="Ttulo2"/>
       </w:pPr>
-      <w:bookmarkStart w:id="15" w:name="_Toc2018109"/>
-      <w:r>
-        <w:t xml:space="preserve">3.3 </w:t>
-      </w:r>
-      <w:r>
-        <w:t>Fuentes sobre la tecnología</w:t>
-      </w:r>
-      <w:r>
-        <w:t xml:space="preserve"> específica B</w:t>
-      </w:r>
-      <w:bookmarkEnd w:id="15"/>
+      <w:bookmarkStart w:id="20" w:name="_Toc2018114"/>
+      <w:r>
+        <w:t>4</w:t>
+      </w:r>
+      <w:r>
+        <w:t xml:space="preserve">.1 </w:t>
+      </w:r>
+      <w:r>
+        <w:t xml:space="preserve">Cursos no gratuitos </w:t>
+      </w:r>
+      <w:r>
+        <w:t>sobre el tipo de tecnología</w:t>
+      </w:r>
+      <w:r>
+        <w:t xml:space="preserve"> en general</w:t>
+      </w:r>
+      <w:bookmarkEnd w:id="20"/>
     </w:p>
     <w:p>
       <w:pPr>
         <w:pStyle w:val="Ttulo3"/>
       </w:pPr>
-      <w:bookmarkStart w:id="16" w:name="_Toc2018110"/>
-      <w:r>
-        <w:t>3.3.1 Fuente de información 1 sobre la tecnología específica B</w:t>
-      </w:r>
-      <w:bookmarkEnd w:id="16"/>
-    </w:p>
+      <w:bookmarkStart w:id="21" w:name="_Toc2018115"/>
+      <w:r>
+        <w:t>4.1.1 Curso no gratuito 1 sobre el tipo de tecnología en general</w:t>
+      </w:r>
+      <w:bookmarkEnd w:id="21"/>
+    </w:p>
+    <w:p>
+      <w:hyperlink r:id="rId19" w:history="1">
+        <w:r>
+          <w:rPr>
+            <w:rStyle w:val="Hipervnculo"/>
+          </w:rPr>
+          <w:t>https://www.kobo.com/es/es/ebook/curso-de-programacion-web</w:t>
+        </w:r>
+      </w:hyperlink>
+    </w:p>
+    <w:p/>
     <w:p>
       <w:pPr>
         <w:pStyle w:val="Ttulo3"/>
       </w:pPr>
-      <w:bookmarkStart w:id="17" w:name="_Toc2018111"/>
-      <w:r>
-        <w:t>3.3.2 Fuente de información 2 sobre la tecnología específica B</w:t>
-      </w:r>
-      <w:bookmarkEnd w:id="17"/>
-    </w:p>
+      <w:bookmarkStart w:id="22" w:name="_Toc2018116"/>
+      <w:r>
+        <w:t>4.1.2 Curso no gratuito 2 sobre el tipo de tecnología en general</w:t>
+      </w:r>
+      <w:bookmarkEnd w:id="22"/>
+    </w:p>
+    <w:p>
+      <w:hyperlink r:id="rId20" w:history="1">
+        <w:r>
+          <w:rPr>
+            <w:rStyle w:val="Hipervnculo"/>
+          </w:rPr>
+          <w:t>https://www.google.com/shopping/product/16345558091543383287?biw=1920&amp;bih=937&amp;q=curso++frameworks&amp;oq=curso++frameworks&amp;prds=paur:ClkAsKraXx9R7wHCOvtZLKTVm1iD4suIw71CpWkqmfP9I7g3NcDjSDvFNUT8wdg-UxS_uzHqMz0Uxj0JmUDIWmKRzSN0kb-aDZWEPB1IRwxzgnvdcV5OZxb0AhIZAFPVH717ClRWl2sgekDor9X9K517_E4Q4w&amp;sa=X&amp;ved=0ahUKEwimj8GjrOriAhUvx4UKHW5UDFUQ8wIIqwE</w:t>
+        </w:r>
+      </w:hyperlink>
+    </w:p>
+    <w:p/>
     <w:p>
       <w:pPr>
         <w:pStyle w:val="Ttulo3"/>
       </w:pPr>
-      <w:bookmarkStart w:id="18" w:name="_Toc2018112"/>
-      <w:r>
-        <w:t>3.3.n Fuente de información n sobre la tecnología específica B</w:t>
-      </w:r>
-      <w:bookmarkEnd w:id="18"/>
+      <w:bookmarkStart w:id="23" w:name="_Toc2018117"/>
+      <w:r>
+        <w:t>4.1.n Curso no gratuito n sobre el tipo de tecnología en general</w:t>
+      </w:r>
+      <w:bookmarkEnd w:id="23"/>
+    </w:p>
+    <w:p>
+      <w:hyperlink r:id="rId21" w:history="1">
+        <w:r>
+          <w:rPr>
+            <w:rStyle w:val="Hipervnculo"/>
+          </w:rPr>
+          <w:t>https://www.google.com/shopping/product/8644380757323920795?biw=1920&amp;bih=937&amp;q=curso++frameworks&amp;oq=curso++frameworks&amp;prds=paur:ClkAsKraX-Kvhp_s_DCOqcDqFcMJZDpGnXEKIlRzCmpgEDLJN5CSfbOdGsrnhYuS99_Y4S35j3I4K3GVINEISof4sv20eAYmqI7f9SuTfxp2a5RVagtasjyzURIZAFPVH72ffqJe_51367gjN7fkHq25IGEGmw&amp;sa=X&amp;ved=0ahUKEwimj8GjrOriAhUvx4UKHW5UDFUQ8wIInAE</w:t>
+        </w:r>
+      </w:hyperlink>
     </w:p>
     <w:p/>
     <w:p>
       <w:pPr>
-        <w:pStyle w:val="Ttulo1"/>
-      </w:pPr>
-      <w:bookmarkStart w:id="19" w:name="_Toc2018113"/>
-      <w:r>
-        <w:t xml:space="preserve">4. </w:t>
-      </w:r>
-      <w:r>
-        <w:t>Fuentes de información</w:t>
-      </w:r>
-      <w:r>
-        <w:t xml:space="preserve"> (cursos no gratuitos)</w:t>
-      </w:r>
-      <w:bookmarkEnd w:id="19"/>
-    </w:p>
-    <w:p>
-      <w:pPr>
         <w:pStyle w:val="Ttulo2"/>
       </w:pPr>
-      <w:bookmarkStart w:id="20" w:name="_Toc2018114"/>
-      <w:r>
-        <w:t>4</w:t>
-      </w:r>
-      <w:r>
-        <w:t xml:space="preserve">.1 </w:t>
-      </w:r>
-      <w:r>
-        <w:t xml:space="preserve">Cursos no gratuitos </w:t>
-      </w:r>
-      <w:r>
-        <w:t>sobre el tipo de tecnología</w:t>
-      </w:r>
-      <w:r>
-        <w:t xml:space="preserve"> en general</w:t>
-      </w:r>
-      <w:bookmarkEnd w:id="20"/>
+      <w:bookmarkStart w:id="24" w:name="_Toc2018118"/>
+      <w:r>
+        <w:t>4.2 Cursos</w:t>
+      </w:r>
+      <w:r>
+        <w:t xml:space="preserve"> </w:t>
+      </w:r>
+      <w:r>
+        <w:t xml:space="preserve">no gratuitos </w:t>
+      </w:r>
+      <w:r>
+        <w:t>sobre la tecnología</w:t>
+      </w:r>
+      <w:r>
+        <w:t xml:space="preserve"> específica A</w:t>
+      </w:r>
+      <w:bookmarkEnd w:id="24"/>
     </w:p>
     <w:p>
       <w:pPr>
         <w:pStyle w:val="Ttulo3"/>
       </w:pPr>
-      <w:bookmarkStart w:id="21" w:name="_Toc2018115"/>
-      <w:r>
-        <w:t>4.1.1 Curso no gratuito 1 sobre el tipo de tecnología en general</w:t>
-      </w:r>
-      <w:bookmarkEnd w:id="21"/>
+      <w:bookmarkStart w:id="25" w:name="_Toc2018119"/>
+      <w:r>
+        <w:t>4.2.1 Curso no gratuito 1 sobre la tecnología específica A</w:t>
+      </w:r>
+      <w:bookmarkEnd w:id="25"/>
+    </w:p>
+    <w:p>
+      <w:hyperlink r:id="rId22" w:history="1">
+        <w:r>
+          <w:rPr>
+            <w:rStyle w:val="Hipervnculo"/>
+          </w:rPr>
+          <w:t>https://www.udemy.com/curso-de-angular-4-desde-cero-hasta-profesional/</w:t>
+        </w:r>
+      </w:hyperlink>
     </w:p>
     <w:p>
       <w:pPr>
         <w:pStyle w:val="Ttulo3"/>
       </w:pPr>
-      <w:bookmarkStart w:id="22" w:name="_Toc2018116"/>
-      <w:r>
-        <w:t>4.1.2 Curso no gratuito 2 sobre el tipo de tecnología en general</w:t>
-      </w:r>
-      <w:bookmarkEnd w:id="22"/>
+      <w:bookmarkStart w:id="26" w:name="_Toc2018120"/>
+      <w:r>
+        <w:t>4.2.2 Curso no gratuito</w:t>
+      </w:r>
+      <w:r>
+        <w:t xml:space="preserve"> 2</w:t>
+      </w:r>
+      <w:r>
+        <w:t xml:space="preserve"> sobre la tecnología específica A</w:t>
+      </w:r>
+      <w:bookmarkEnd w:id="26"/>
+    </w:p>
+    <w:p>
+      <w:hyperlink r:id="rId23" w:history="1">
+        <w:r>
+          <w:rPr>
+            <w:rStyle w:val="Hipervnculo"/>
+          </w:rPr>
+          <w:t>https://www.imaginaformacion.com/cursos/destacados/curso-de-angular-8/?gclid=Cj0KCQjwi43oBRDBARIsAExSRQHv6ZfDynARrRtQE4znH7XZvd9agJuseq9rAphqR06xmk1MlodagOUaAngnEALw_wcB</w:t>
+        </w:r>
+      </w:hyperlink>
     </w:p>
     <w:p>
       <w:pPr>
         <w:pStyle w:val="Ttulo3"/>
       </w:pPr>
-      <w:bookmarkStart w:id="23" w:name="_Toc2018117"/>
-      <w:r>
-        <w:t>4.1.n Curso no gratuito n sobre el tipo de tecnología en general</w:t>
-      </w:r>
-      <w:bookmarkEnd w:id="23"/>
-    </w:p>
-    <w:p/>
-    <w:p>
-      <w:pPr>
-        <w:pStyle w:val="Ttulo2"/>
-      </w:pPr>
-      <w:bookmarkStart w:id="24" w:name="_Toc2018118"/>
-      <w:r>
-        <w:t>4.2 Cursos</w:t>
-      </w:r>
-      <w:r>
-        <w:t xml:space="preserve"> </w:t>
-      </w:r>
-      <w:r>
-        <w:t xml:space="preserve">no gratuitos </w:t>
-      </w:r>
-      <w:r>
-        <w:t>sobre la tecnología</w:t>
-      </w:r>
-      <w:r>
-        <w:t xml:space="preserve"> específica A</w:t>
-      </w:r>
-      <w:bookmarkEnd w:id="24"/>
-    </w:p>
-    <w:p>
-      <w:pPr>
-        <w:pStyle w:val="Ttulo3"/>
-      </w:pPr>
-      <w:bookmarkStart w:id="25" w:name="_Toc2018119"/>
-      <w:r>
-        <w:t>4.2.1 Curso no gratuito 1 sobre la tecnología específica A</w:t>
-      </w:r>
-      <w:bookmarkEnd w:id="25"/>
-    </w:p>
-    <w:p>
-      <w:pPr>
-        <w:pStyle w:val="Ttulo3"/>
-      </w:pPr>
-      <w:bookmarkStart w:id="26" w:name="_Toc2018120"/>
-      <w:r>
-        <w:t>4.2.2 Curso no gratuito</w:t>
-      </w:r>
-      <w:r>
-        <w:t xml:space="preserve"> 2</w:t>
+      <w:bookmarkStart w:id="27" w:name="_Toc2018121"/>
+      <w:r>
+        <w:t>4.2.</w:t>
+      </w:r>
+      <w:r>
+        <w:t>n</w:t>
+      </w:r>
+      <w:r>
+        <w:t xml:space="preserve"> Curso no gratuito </w:t>
+      </w:r>
+      <w:r>
+        <w:t>n</w:t>
       </w:r>
       <w:r>
         <w:t xml:space="preserve"> sobre la tecnología específica A</w:t>
       </w:r>
-      <w:bookmarkEnd w:id="26"/>
-    </w:p>
-    <w:p>
-      <w:pPr>
-        <w:pStyle w:val="Ttulo3"/>
-      </w:pPr>
-      <w:bookmarkStart w:id="27" w:name="_Toc2018121"/>
-      <w:r>
-        <w:t>4.2.</w:t>
-      </w:r>
-      <w:r>
-        <w:t>n</w:t>
-      </w:r>
-      <w:r>
-        <w:t xml:space="preserve"> Curso no gratuito </w:t>
-      </w:r>
-      <w:r>
-        <w:t>n</w:t>
-      </w:r>
-      <w:r>
-        <w:t xml:space="preserve"> sobre la tecnología específica A</w:t>
-      </w:r>
       <w:bookmarkEnd w:id="27"/>
+    </w:p>
+    <w:p>
+      <w:hyperlink r:id="rId24" w:history="1">
+        <w:r>
+          <w:rPr>
+            <w:rStyle w:val="Hipervnculo"/>
+          </w:rPr>
+          <w:t>https://pro.upgrade-hub.com/uh-ldg-0010?utm_source=google&amp;utm_medium=cpc&amp;utm_campaign=Search-Madrid_FullStack_24/10&amp;pkw=%2Bcurso%20%2Bangular&amp;utm_term=%2Bcurso%20%2Bangular&amp;matchtype=b&amp;device=c&amp;utm_content=335431220062&amp;placement=&amp;network=g&amp;gclid=Cj0KCQjwi43oBRDBARIsAExSRQGg9QDV1vttViRBJdzaAZF8iH_UE3jBgCtMOz3I54IOIl_ebLzBBAcaAnsuEALw_wcB</w:t>
+        </w:r>
+      </w:hyperlink>
     </w:p>
     <w:p/>
     <w:p>
@@ -4386,17 +4862,101 @@
       </w:r>
       <w:bookmarkEnd w:id="29"/>
     </w:p>
+    <w:bookmarkStart w:id="30" w:name="_Toc2018124"/>
     <w:p>
       <w:pPr>
         <w:pStyle w:val="Ttulo3"/>
-      </w:pPr>
-      <w:bookmarkStart w:id="30" w:name="_Toc2018124"/>
+        <w:rPr>
+          <w:rFonts w:eastAsiaTheme="minorHAnsi"/>
+          <w:color w:val="auto"/>
+          <w:sz w:val="22"/>
+          <w:szCs w:val="22"/>
+        </w:rPr>
+      </w:pPr>
+      <w:r>
+        <w:rPr>
+          <w:rFonts w:eastAsiaTheme="minorHAnsi"/>
+          <w:color w:val="auto"/>
+          <w:sz w:val="22"/>
+          <w:szCs w:val="22"/>
+        </w:rPr>
+        <w:fldChar w:fldCharType="begin"/>
+      </w:r>
+      <w:r>
+        <w:rPr>
+          <w:rFonts w:eastAsiaTheme="minorHAnsi"/>
+          <w:color w:val="auto"/>
+          <w:sz w:val="22"/>
+          <w:szCs w:val="22"/>
+        </w:rPr>
+        <w:instrText xml:space="preserve"> HYPERLINK "</w:instrText>
+      </w:r>
+      <w:r>
+        <w:rPr>
+          <w:rFonts w:eastAsiaTheme="minorHAnsi"/>
+          <w:color w:val="auto"/>
+          <w:sz w:val="22"/>
+          <w:szCs w:val="22"/>
+        </w:rPr>
+        <w:instrText>https://www.udemy.com/share/100ErU/</w:instrText>
+      </w:r>
+      <w:r>
+        <w:rPr>
+          <w:rFonts w:eastAsiaTheme="minorHAnsi"/>
+          <w:color w:val="auto"/>
+          <w:sz w:val="22"/>
+          <w:szCs w:val="22"/>
+        </w:rPr>
+        <w:instrText xml:space="preserve">" </w:instrText>
+      </w:r>
+      <w:r>
+        <w:rPr>
+          <w:rFonts w:eastAsiaTheme="minorHAnsi"/>
+          <w:color w:val="auto"/>
+          <w:sz w:val="22"/>
+          <w:szCs w:val="22"/>
+        </w:rPr>
+        <w:fldChar w:fldCharType="separate"/>
+      </w:r>
+      <w:r>
+        <w:rPr>
+          <w:rStyle w:val="Hipervnculo"/>
+          <w:rFonts w:eastAsiaTheme="minorHAnsi"/>
+          <w:sz w:val="22"/>
+          <w:szCs w:val="22"/>
+        </w:rPr>
+        <w:t>https://www.udemy.com/share/100ErU/</w:t>
+      </w:r>
+      <w:r>
+        <w:rPr>
+          <w:rFonts w:eastAsiaTheme="minorHAnsi"/>
+          <w:color w:val="auto"/>
+          <w:sz w:val="22"/>
+          <w:szCs w:val="22"/>
+        </w:rPr>
+        <w:fldChar w:fldCharType="end"/>
+      </w:r>
+    </w:p>
+    <w:p>
+      <w:pPr>
+        <w:pStyle w:val="Ttulo3"/>
+      </w:pPr>
       <w:r>
         <w:t>4.3.2 Curso no gratuito 2 sobre la tecnología específica B</w:t>
       </w:r>
       <w:bookmarkEnd w:id="30"/>
     </w:p>
     <w:p>
+      <w:hyperlink r:id="rId25" w:history="1">
+        <w:r>
+          <w:rPr>
+            <w:rStyle w:val="Hipervnculo"/>
+          </w:rPr>
+          <w:t>https://www.imaginaformacion.com/cursos/destacados/curso-de-react-native/?gclid=Cj0KCQjwi43oBRDBARIsAExSRQGF2rW1UNGSDBNbhKrYZPxC8A1WGtQsrIMrOagiUzX9BRWlFjiUPzkaAuVPEALw_wcB</w:t>
+        </w:r>
+      </w:hyperlink>
+    </w:p>
+    <w:p>
       <w:pPr>
         <w:pStyle w:val="Ttulo3"/>
       </w:pPr>
@@ -4406,6 +4966,16 @@
       </w:r>
       <w:bookmarkEnd w:id="31"/>
     </w:p>
+    <w:p>
+      <w:hyperlink r:id="rId26" w:history="1">
+        <w:r>
+          <w:rPr>
+            <w:rStyle w:val="Hipervnculo"/>
+          </w:rPr>
+          <w:t>https://pro.upgrade-hub.com/uh-ldg-0010?utm_source=google&amp;utm_medium=cpc&amp;utm_campaign=Search-Madrid_FullStack_24/10&amp;pkw=Curso%20react%20native&amp;utm_term=Curso%20react%20native&amp;matchtype=p&amp;device=c&amp;utm_content=319713551486&amp;placement=&amp;network=g&amp;gclid=Cj0KCQjwi43oBRDBARIsAExSRQFXWZhcEw3Ul8qUZM-SPjtsPjp13o-eEJQMXi_SNCnjQOzSaNexxJgaAot0EALw_wcB</w:t>
+        </w:r>
+      </w:hyperlink>
+    </w:p>
     <w:p/>
     <w:p>
       <w:pPr>
@@ -4456,6 +5026,16 @@
       <w:bookmarkEnd w:id="34"/>
     </w:p>
     <w:p>
+      <w:hyperlink r:id="rId27" w:history="1">
+        <w:r>
+          <w:rPr>
+            <w:rStyle w:val="Hipervnculo"/>
+          </w:rPr>
+          <w:t>http://microarticulos.com/cursos-gratis-de-framework-php-en-videotutoriales/</w:t>
+        </w:r>
+      </w:hyperlink>
+    </w:p>
+    <w:p>
       <w:pPr>
         <w:pStyle w:val="Ttulo3"/>
       </w:pPr>
@@ -4466,6 +5046,16 @@
       <w:bookmarkEnd w:id="35"/>
     </w:p>
     <w:p>
+      <w:hyperlink r:id="rId28" w:history="1">
+        <w:r>
+          <w:rPr>
+            <w:rStyle w:val="Hipervnculo"/>
+          </w:rPr>
+          <w:t>https://cursosgratuitos.es/tecnico-superior-en-programacion-de-aplicaciones-de-escritorio-net-framework-desarrollador-disenador/</w:t>
+        </w:r>
+      </w:hyperlink>
+    </w:p>
+    <w:p>
       <w:pPr>
         <w:pStyle w:val="Ttulo3"/>
       </w:pPr>
@@ -4475,6 +5065,16 @@
       </w:r>
       <w:bookmarkEnd w:id="36"/>
     </w:p>
+    <w:p>
+      <w:hyperlink r:id="rId29" w:history="1">
+        <w:r>
+          <w:rPr>
+            <w:rStyle w:val="Hipervnculo"/>
+          </w:rPr>
+          <w:t>https://geospatialtraininges.com/2015/12/27/curso-gratuito-de-introduccion-javascript-gis-frameworks/</w:t>
+        </w:r>
+      </w:hyperlink>
+    </w:p>
     <w:p/>
     <w:p>
       <w:pPr>
@@ -4509,6 +5109,16 @@
       <w:bookmarkEnd w:id="38"/>
     </w:p>
     <w:p>
+      <w:hyperlink r:id="rId30" w:history="1">
+        <w:r>
+          <w:rPr>
+            <w:rStyle w:val="Hipervnculo"/>
+          </w:rPr>
+          <w:t>https://www.youtube.com/watch?v=J08zrkhfNf4</w:t>
+        </w:r>
+      </w:hyperlink>
+    </w:p>
+    <w:p>
       <w:pPr>
         <w:pStyle w:val="Ttulo3"/>
       </w:pPr>
@@ -4519,11 +5129,22 @@
       <w:bookmarkEnd w:id="39"/>
     </w:p>
     <w:p>
+      <w:hyperlink r:id="rId31" w:history="1">
+        <w:r>
+          <w:rPr>
+            <w:rStyle w:val="Hipervnculo"/>
+          </w:rPr>
+          <w:t>https://codigofacilito.com/cursos/angularjs</w:t>
+        </w:r>
+      </w:hyperlink>
+    </w:p>
+    <w:p>
       <w:pPr>
         <w:pStyle w:val="Ttulo3"/>
       </w:pPr>
       <w:bookmarkStart w:id="40" w:name="_Toc2018134"/>
       <w:r>
+        <w:lastRenderedPageBreak/>
         <w:t>5.2.n Curso gratuito n sobre la tecnología especifica A</w:t>
       </w:r>
       <w:bookmarkEnd w:id="40"/>
@@ -4532,6 +5153,14 @@
       <w:pPr>
         <w:pStyle w:val="Ttulo3"/>
       </w:pPr>
+      <w:hyperlink r:id="rId32" w:history="1">
+        <w:r>
+          <w:rPr>
+            <w:rStyle w:val="Hipervnculo"/>
+          </w:rPr>
+          <w:t>https://edutin.com/curso-de-curso-de-angular-5-3991</w:t>
+        </w:r>
+      </w:hyperlink>
     </w:p>
     <w:p>
       <w:pPr>
@@ -4569,6 +5198,16 @@
       <w:bookmarkEnd w:id="42"/>
     </w:p>
     <w:p>
+      <w:hyperlink r:id="rId33" w:history="1">
+        <w:r>
+          <w:rPr>
+            <w:rStyle w:val="Hipervnculo"/>
+          </w:rPr>
+          <w:t>https://www.youtube.com/watch?v=Q3JBvLOzL0o</w:t>
+        </w:r>
+      </w:hyperlink>
+    </w:p>
+    <w:p>
       <w:pPr>
         <w:pStyle w:val="Ttulo3"/>
       </w:pPr>
@@ -4582,6 +5221,16 @@
       <w:bookmarkEnd w:id="43"/>
     </w:p>
     <w:p>
+      <w:hyperlink r:id="rId34" w:history="1">
+        <w:r>
+          <w:rPr>
+            <w:rStyle w:val="Hipervnculo"/>
+          </w:rPr>
+          <w:t>https://codigofacilito.com/cursos/curso-gratis-de-react</w:t>
+        </w:r>
+      </w:hyperlink>
+    </w:p>
+    <w:p>
       <w:pPr>
         <w:pStyle w:val="Ttulo3"/>
       </w:pPr>
@@ -4594,6 +5243,16 @@
       </w:r>
       <w:bookmarkEnd w:id="44"/>
     </w:p>
+    <w:p>
+      <w:hyperlink r:id="rId35" w:history="1">
+        <w:r>
+          <w:rPr>
+            <w:rStyle w:val="Hipervnculo"/>
+          </w:rPr>
+          <w:t>https://platzi.com/cursos/react-native/</w:t>
+        </w:r>
+      </w:hyperlink>
+    </w:p>
     <w:p/>
     <w:p>
       <w:pPr>
@@ -4611,118 +5270,205 @@
       </w:r>
       <w:bookmarkEnd w:id="45"/>
     </w:p>
+    <w:p>
+      <w:r>
+        <w:t>Por desgracia no existen ayudas económicas como tal para poder estudiar o trabajar con esta tecnología (</w:t>
+      </w:r>
+      <w:proofErr w:type="spellStart"/>
+      <w:r>
+        <w:t>frameworks</w:t>
+      </w:r>
+      <w:proofErr w:type="spellEnd"/>
+      <w:r>
+        <w:t xml:space="preserve">). </w:t>
+      </w:r>
+    </w:p>
+    <w:p>
+      <w:r>
+        <w:t>Muchas empresas forman a sus trabajadores impartiendo cursos gratuitos lo que supone un aumento del conocimiento dentro de la empresa con sus posteriores beneficios para la organización. Sin embargo, hoy por hoy no existe ningún tipo de subvención para estudiar estas tecnologías.</w:t>
+      </w:r>
+    </w:p>
     <w:p/>
+    <w:p>
+      <w:pPr>
+        <w:pStyle w:val="Ttulo1"/>
+      </w:pPr>
+      <w:bookmarkStart w:id="46" w:name="_Toc2018140"/>
+      <w:r>
+        <w:t>7. Recursos para implementar las tecnologías</w:t>
+      </w:r>
+      <w:bookmarkEnd w:id="46"/>
+    </w:p>
+    <w:p>
+      <w:pPr>
+        <w:pStyle w:val="Ttulo2"/>
+      </w:pPr>
+      <w:bookmarkStart w:id="47" w:name="_Toc2018141"/>
+      <w:r>
+        <w:t xml:space="preserve">7.1 Recursos </w:t>
+      </w:r>
+      <w:r>
+        <w:t>para implementar la tecnología A</w:t>
+      </w:r>
+      <w:bookmarkEnd w:id="47"/>
+    </w:p>
+    <w:p>
+      <w:pPr>
+        <w:pStyle w:val="Ttulo3"/>
+      </w:pPr>
+      <w:bookmarkStart w:id="48" w:name="_Toc2018142"/>
+      <w:r>
+        <w:t>7.1.1 Recursos gratuitos para implementar la tecnología A</w:t>
+      </w:r>
+      <w:bookmarkEnd w:id="48"/>
+    </w:p>
+    <w:p>
+      <w:hyperlink r:id="rId36" w:history="1">
+        <w:r>
+          <w:rPr>
+            <w:rStyle w:val="Hipervnculo"/>
+          </w:rPr>
+          <w:t>https://blog.ng-classroom.com/blog/angular/clase-1-feed/</w:t>
+        </w:r>
+      </w:hyperlink>
+    </w:p>
+    <w:p>
+      <w:pPr>
+        <w:pStyle w:val="Ttulo3"/>
+      </w:pPr>
+      <w:bookmarkStart w:id="49" w:name="_Toc2018143"/>
+      <w:r>
+        <w:t>7.1.</w:t>
+      </w:r>
+      <w:r>
+        <w:t>2</w:t>
+      </w:r>
+      <w:r>
+        <w:t xml:space="preserve"> Recursos no gratuitos para implementar la tecnología A</w:t>
+      </w:r>
+      <w:bookmarkEnd w:id="49"/>
+    </w:p>
+    <w:p>
+      <w:hyperlink r:id="rId37" w:history="1">
+        <w:r>
+          <w:rPr>
+            <w:rStyle w:val="Hipervnculo"/>
+          </w:rPr>
+          <w:t>https://www.udemy.com/angular-2-fernando-herrera/?gclid=Cj0KCQjwi43oBRDBARIsAExSRQEAdPDtJ63zicPPmaWXY9tmUVfpmJXpnDcqjc5PsOfvcugXMbPVmj4aAntuEALw_wcB&amp;moon=iapetus&amp;utm_campaign=20181003-Spanish-spain&amp;utm_medium=udemyads&amp;utm_source=adwords-intl&amp;utm_term=_._ag_60214713539_._kw_aplicaciones%20con%20angular_._ad_354031904077_._de_c_._dm__._pl__._ti_kwd-487461338545_._li_9061052_._pd__._</w:t>
+        </w:r>
+      </w:hyperlink>
+    </w:p>
     <w:p/>
     <w:p>
       <w:pPr>
+        <w:pStyle w:val="Ttulo2"/>
+      </w:pPr>
+      <w:bookmarkStart w:id="50" w:name="_Toc2018144"/>
+      <w:r>
+        <w:t xml:space="preserve">7.2 Recursos para implementar la tecnología </w:t>
+      </w:r>
+      <w:r>
+        <w:t>B</w:t>
+      </w:r>
+      <w:bookmarkEnd w:id="50"/>
+    </w:p>
+    <w:p>
+      <w:pPr>
+        <w:pStyle w:val="Ttulo3"/>
+      </w:pPr>
+      <w:bookmarkStart w:id="51" w:name="_Toc2018145"/>
+      <w:r>
+        <w:t xml:space="preserve">7.2.1 Recursos </w:t>
+      </w:r>
+      <w:r>
+        <w:t xml:space="preserve">gratuitos para implementar la tecnología </w:t>
+      </w:r>
+      <w:r>
+        <w:t>B</w:t>
+      </w:r>
+      <w:bookmarkEnd w:id="51"/>
+    </w:p>
+    <w:p>
+      <w:hyperlink r:id="rId38" w:history="1">
+        <w:r>
+          <w:rPr>
+            <w:rStyle w:val="Hipervnculo"/>
+          </w:rPr>
+          <w:t>https://www.arsys.es/blog/programacion/comenzar-reactjs/</w:t>
+        </w:r>
+      </w:hyperlink>
+    </w:p>
+    <w:p>
+      <w:hyperlink r:id="rId39" w:history="1">
+        <w:r>
+          <w:rPr>
+            <w:rStyle w:val="Hipervnculo"/>
+          </w:rPr>
+          <w:t>https://www.paradigmadigital.com/dev/desarrollando-aplicaciones-moviles-nativas-con-react-native/</w:t>
+        </w:r>
+      </w:hyperlink>
+    </w:p>
+    <w:p>
+      <w:pPr>
+        <w:pStyle w:val="Ttulo3"/>
+      </w:pPr>
+      <w:bookmarkStart w:id="52" w:name="_Toc2018146"/>
+      <w:r>
+        <w:t>7.2.</w:t>
+      </w:r>
+      <w:r>
+        <w:t>2</w:t>
+      </w:r>
+      <w:r>
+        <w:t xml:space="preserve"> Recursos no gratuitos para implementar la tecnología </w:t>
+      </w:r>
+      <w:r>
+        <w:t>B</w:t>
+      </w:r>
+      <w:bookmarkEnd w:id="52"/>
+    </w:p>
+    <w:p/>
+    <w:p>
+      <w:pPr>
         <w:pStyle w:val="Ttulo1"/>
       </w:pPr>
-      <w:bookmarkStart w:id="46" w:name="_Toc2018140"/>
-      <w:r>
-        <w:lastRenderedPageBreak/>
-        <w:t>7. Recursos para implementar las tecnologías</w:t>
-      </w:r>
-      <w:bookmarkEnd w:id="46"/>
-    </w:p>
-    <w:p>
-      <w:pPr>
-        <w:pStyle w:val="Ttulo2"/>
-      </w:pPr>
-      <w:bookmarkStart w:id="47" w:name="_Toc2018141"/>
-      <w:r>
-        <w:t xml:space="preserve">7.1 Recursos </w:t>
-      </w:r>
-      <w:r>
-        <w:t>para implementar la tecnología A</w:t>
-      </w:r>
-      <w:bookmarkEnd w:id="47"/>
-    </w:p>
-    <w:p>
-      <w:pPr>
-        <w:pStyle w:val="Ttulo3"/>
-      </w:pPr>
-      <w:bookmarkStart w:id="48" w:name="_Toc2018142"/>
-      <w:r>
-        <w:t>7.1.1 Recursos gratuitos para implementar la tecnología A</w:t>
-      </w:r>
-      <w:bookmarkEnd w:id="48"/>
-    </w:p>
-    <w:p>
-      <w:pPr>
-        <w:pStyle w:val="Ttulo3"/>
-      </w:pPr>
-      <w:bookmarkStart w:id="49" w:name="_Toc2018143"/>
-      <w:r>
-        <w:t>7.1.</w:t>
-      </w:r>
-      <w:r>
-        <w:t>2</w:t>
-      </w:r>
-      <w:r>
-        <w:t xml:space="preserve"> Recursos no gratuitos para implementar la tecnología A</w:t>
-      </w:r>
-      <w:bookmarkEnd w:id="49"/>
-    </w:p>
-    <w:p/>
-    <w:p>
-      <w:pPr>
-        <w:pStyle w:val="Ttulo2"/>
-      </w:pPr>
-      <w:bookmarkStart w:id="50" w:name="_Toc2018144"/>
-      <w:r>
-        <w:t xml:space="preserve">7.2 Recursos para implementar la tecnología </w:t>
-      </w:r>
-      <w:r>
-        <w:t>B</w:t>
-      </w:r>
-      <w:bookmarkEnd w:id="50"/>
-    </w:p>
-    <w:p>
-      <w:pPr>
-        <w:pStyle w:val="Ttulo3"/>
-      </w:pPr>
-      <w:bookmarkStart w:id="51" w:name="_Toc2018145"/>
-      <w:r>
-        <w:t xml:space="preserve">7.2.1 Recursos </w:t>
-      </w:r>
-      <w:r>
-        <w:t xml:space="preserve">gratuitos para implementar la tecnología </w:t>
-      </w:r>
-      <w:r>
-        <w:t>B</w:t>
-      </w:r>
-      <w:bookmarkEnd w:id="51"/>
-    </w:p>
-    <w:p>
-      <w:pPr>
-        <w:pStyle w:val="Ttulo3"/>
-      </w:pPr>
-      <w:bookmarkStart w:id="52" w:name="_Toc2018146"/>
-      <w:r>
-        <w:t>7.2.</w:t>
-      </w:r>
-      <w:r>
-        <w:t>2</w:t>
-      </w:r>
-      <w:r>
-        <w:t xml:space="preserve"> Recursos no gratuitos para implementar la tecnología </w:t>
-      </w:r>
-      <w:r>
-        <w:t>B</w:t>
-      </w:r>
-      <w:bookmarkEnd w:id="52"/>
-    </w:p>
-    <w:p/>
-    <w:p/>
-    <w:p>
-      <w:pPr>
-        <w:pStyle w:val="Ttulo1"/>
-      </w:pPr>
       <w:bookmarkStart w:id="53" w:name="_Toc2018147"/>
       <w:r>
         <w:t>8. Conclusiones</w:t>
       </w:r>
       <w:bookmarkEnd w:id="53"/>
+    </w:p>
+    <w:p>
+      <w:r>
+        <w:t xml:space="preserve">En conclusión, </w:t>
+      </w:r>
+      <w:r>
+        <w:t>tras la finalización de esta prá</w:t>
+      </w:r>
+      <w:r>
+        <w:t>ctica, como alumno recién gradu</w:t>
+      </w:r>
+      <w:r>
+        <w:t>ado en Sistemas de información dispongo de más conocimiento acerca de esta tecnología, además de diferenciar dos de sus herramientas más importantes.</w:t>
+      </w:r>
+    </w:p>
+    <w:p>
+      <w:r>
+        <w:t>Por último, me gustaría añadir una fuente que veo necesaria en un análisis tecnológico, y es el de comparar las herramientas que hemos descrito.</w:t>
+      </w:r>
+    </w:p>
+    <w:p>
+      <w:pPr>
+        <w:jc w:val="center"/>
+      </w:pPr>
+      <w:hyperlink r:id="rId40" w:history="1">
+        <w:r>
+          <w:rPr>
+            <w:rStyle w:val="Hipervnculo"/>
+          </w:rPr>
+          <w:t>https://www.youtube.com/watch?v=ktLqWMyf5fE</w:t>
+        </w:r>
+      </w:hyperlink>
     </w:p>
     <w:p/>
     <w:p/>
@@ -4732,7 +5478,7 @@
     <w:p/>
     <w:p/>
     <w:sectPr>
-      <w:footerReference w:type="default" r:id="rId12"/>
+      <w:footerReference w:type="default" r:id="rId41"/>
       <w:pgSz w:w="11906" w:h="16838"/>
       <w:pgMar w:top="1417" w:right="1701" w:bottom="1417" w:left="1701" w:header="708" w:footer="708" w:gutter="0"/>
       <w:cols w:space="708"/>
@@ -4797,7 +5543,7 @@
           <w:rPr>
             <w:noProof/>
           </w:rPr>
-          <w:t>6</w:t>
+          <w:t>9</w:t>
         </w:r>
         <w:r>
           <w:fldChar w:fldCharType="end"/>
@@ -5917,6 +6663,18 @@
       <w:ind w:left="440"/>
     </w:pPr>
   </w:style>
+  <w:style w:type="character" w:styleId="Hipervnculovisitado">
+    <w:name w:val="FollowedHyperlink"/>
+    <w:basedOn w:val="Fuentedeprrafopredeter"/>
+    <w:uiPriority w:val="99"/>
+    <w:semiHidden/>
+    <w:unhideWhenUsed/>
+    <w:rsid w:val="00181114"/>
+    <w:rPr>
+      <w:color w:val="954F72" w:themeColor="followedHyperlink"/>
+      <w:u w:val="single"/>
+    </w:rPr>
+  </w:style>
 </w:styles>
 </file>
 
@@ -6186,7 +6944,7 @@
 </file>
 
 <file path=customXml/itemProps1.xml><?xml version="1.0" encoding="utf-8"?>
-<ds:datastoreItem xmlns:ds="http://schemas.openxmlformats.org/officeDocument/2006/customXml" ds:itemID="{82C7364D-8235-4C40-8E5D-5E89F3F6972D}">
+<ds:datastoreItem xmlns:ds="http://schemas.openxmlformats.org/officeDocument/2006/customXml" ds:itemID="{AAB8D8C9-111C-4F30-8A54-88135E025612}">
   <ds:schemaRefs>
     <ds:schemaRef ds:uri="http://schemas.openxmlformats.org/officeDocument/2006/bibliography"/>
   </ds:schemaRefs>

</xml_diff>